<commit_message>
Daniel cheats at starcraft
</commit_message>
<xml_diff>
--- a/Capture of Beacon Frame.docx
+++ b/Capture of Beacon Frame.docx
@@ -52,15 +52,32 @@
     <w:p/>
     <w:p>
       <w:r>
-        <w:t>Tools used:</w:t>
-      </w:r>
-    </w:p>
-    <w:p>
+        <w:t>The following tools were</w:t>
+      </w:r>
+      <w:r>
+        <w:t xml:space="preserve"> used:</w:t>
+      </w:r>
+    </w:p>
+    <w:p>
+      <w:pPr>
+        <w:pStyle w:val="ListParagraph"/>
+        <w:numPr>
+          <w:ilvl w:val="0"/>
+          <w:numId w:val="2"/>
+        </w:numPr>
+      </w:pPr>
       <w:r>
         <w:t xml:space="preserve">TP-Link TL-WN821N wireless dongle </w:t>
       </w:r>
     </w:p>
     <w:p>
+      <w:pPr>
+        <w:pStyle w:val="ListParagraph"/>
+        <w:numPr>
+          <w:ilvl w:val="0"/>
+          <w:numId w:val="2"/>
+        </w:numPr>
+      </w:pPr>
       <w:r>
         <w:t xml:space="preserve">RALINK USB </w:t>
       </w:r>
@@ -74,6 +91,13 @@
       </w:r>
     </w:p>
     <w:p>
+      <w:pPr>
+        <w:pStyle w:val="ListParagraph"/>
+        <w:numPr>
+          <w:ilvl w:val="0"/>
+          <w:numId w:val="2"/>
+        </w:numPr>
+      </w:pPr>
       <w:proofErr w:type="spellStart"/>
       <w:r>
         <w:t>Github</w:t>
@@ -92,11 +116,25 @@
       </w:r>
     </w:p>
     <w:p>
+      <w:pPr>
+        <w:pStyle w:val="ListParagraph"/>
+        <w:numPr>
+          <w:ilvl w:val="0"/>
+          <w:numId w:val="2"/>
+        </w:numPr>
+      </w:pPr>
       <w:r>
         <w:t xml:space="preserve">Kali Linux </w:t>
       </w:r>
     </w:p>
     <w:p>
+      <w:pPr>
+        <w:pStyle w:val="ListParagraph"/>
+        <w:numPr>
+          <w:ilvl w:val="0"/>
+          <w:numId w:val="2"/>
+        </w:numPr>
+      </w:pPr>
       <w:proofErr w:type="spellStart"/>
       <w:r>
         <w:t>VirtualBox</w:t>
@@ -107,23 +145,51 @@
       </w:r>
     </w:p>
     <w:p>
+      <w:pPr>
+        <w:pStyle w:val="ListParagraph"/>
+        <w:numPr>
+          <w:ilvl w:val="0"/>
+          <w:numId w:val="2"/>
+        </w:numPr>
+      </w:pPr>
       <w:r>
         <w:t xml:space="preserve">Python </w:t>
       </w:r>
     </w:p>
     <w:p>
+      <w:pPr>
+        <w:pStyle w:val="ListParagraph"/>
+        <w:numPr>
+          <w:ilvl w:val="0"/>
+          <w:numId w:val="2"/>
+        </w:numPr>
+      </w:pPr>
       <w:r>
         <w:t>Scapy</w:t>
       </w:r>
     </w:p>
     <w:p>
+      <w:pPr>
+        <w:pStyle w:val="ListParagraph"/>
+        <w:numPr>
+          <w:ilvl w:val="0"/>
+          <w:numId w:val="2"/>
+        </w:numPr>
+      </w:pPr>
       <w:proofErr w:type="spellStart"/>
       <w:r>
-        <w:t>Github</w:t>
+        <w:t>Git</w:t>
       </w:r>
       <w:proofErr w:type="spellEnd"/>
     </w:p>
     <w:p>
+      <w:pPr>
+        <w:pStyle w:val="ListParagraph"/>
+        <w:numPr>
+          <w:ilvl w:val="0"/>
+          <w:numId w:val="2"/>
+        </w:numPr>
+      </w:pPr>
       <w:r>
         <w:t>Wireshark</w:t>
       </w:r>
@@ -143,8 +209,13 @@
         </w:numPr>
       </w:pPr>
       <w:r>
-        <w:t>Log into VM</w:t>
-      </w:r>
+        <w:t xml:space="preserve">Start the Kali Linux virtual machine using </w:t>
+      </w:r>
+      <w:proofErr w:type="spellStart"/>
+      <w:r>
+        <w:t>VirtualBox</w:t>
+      </w:r>
+      <w:proofErr w:type="spellEnd"/>
     </w:p>
     <w:p>
       <w:pPr>
@@ -155,7 +226,314 @@
         </w:numPr>
       </w:pPr>
       <w:r>
-        <w:t xml:space="preserve">Open terminal </w:t>
+        <w:t>Open</w:t>
+      </w:r>
+      <w:r>
+        <w:t xml:space="preserve"> a new</w:t>
+      </w:r>
+      <w:r>
+        <w:t xml:space="preserve"> terminal </w:t>
+      </w:r>
+      <w:r>
+        <w:t>and run the following commands:</w:t>
+      </w:r>
+    </w:p>
+    <w:p>
+      <w:pPr>
+        <w:pStyle w:val="ListParagraph"/>
+        <w:numPr>
+          <w:ilvl w:val="2"/>
+          <w:numId w:val="1"/>
+        </w:numPr>
+        <w:rPr>
+          <w:b/>
+        </w:rPr>
+      </w:pPr>
+      <w:proofErr w:type="spellStart"/>
+      <w:r>
+        <w:rPr>
+          <w:b/>
+        </w:rPr>
+        <w:t>ifconfig</w:t>
+      </w:r>
+      <w:proofErr w:type="spellEnd"/>
+    </w:p>
+    <w:p>
+      <w:pPr>
+        <w:ind w:left="1080"/>
+      </w:pPr>
+      <w:r>
+        <w:t xml:space="preserve">Used to </w:t>
+      </w:r>
+      <w:r>
+        <w:t>determine if</w:t>
+      </w:r>
+      <w:r>
+        <w:t xml:space="preserve"> the</w:t>
+      </w:r>
+      <w:r>
+        <w:t xml:space="preserve"> USB dongle </w:t>
+      </w:r>
+      <w:r>
+        <w:t xml:space="preserve">has been </w:t>
+      </w:r>
+      <w:r>
+        <w:t xml:space="preserve">detected and mounted. </w:t>
+      </w:r>
+      <w:r>
+        <w:t xml:space="preserve"> T</w:t>
+      </w:r>
+      <w:r>
+        <w:t>he USB dongle was reported as wlan0 and will be refe</w:t>
+      </w:r>
+      <w:r>
+        <w:t>r</w:t>
+      </w:r>
+      <w:r>
+        <w:t>red to as such for the duration of the document.</w:t>
+      </w:r>
+    </w:p>
+    <w:p>
+      <w:pPr>
+        <w:pStyle w:val="ListParagraph"/>
+        <w:numPr>
+          <w:ilvl w:val="2"/>
+          <w:numId w:val="1"/>
+        </w:numPr>
+        <w:rPr>
+          <w:b/>
+        </w:rPr>
+      </w:pPr>
+      <w:proofErr w:type="spellStart"/>
+      <w:r>
+        <w:rPr>
+          <w:b/>
+        </w:rPr>
+        <w:t>ifconfig</w:t>
+      </w:r>
+      <w:proofErr w:type="spellEnd"/>
+      <w:r>
+        <w:rPr>
+          <w:b/>
+        </w:rPr>
+        <w:t xml:space="preserve"> wlan0 down</w:t>
+      </w:r>
+    </w:p>
+    <w:p>
+      <w:pPr>
+        <w:ind w:left="360" w:firstLine="720"/>
+      </w:pPr>
+      <w:r>
+        <w:t xml:space="preserve">This will </w:t>
+      </w:r>
+      <w:r>
+        <w:t>bring the</w:t>
+      </w:r>
+      <w:r>
+        <w:t xml:space="preserve"> wlan0</w:t>
+      </w:r>
+      <w:r>
+        <w:t xml:space="preserve"> interface down </w:t>
+      </w:r>
+      <w:r>
+        <w:t xml:space="preserve">so that we may </w:t>
+      </w:r>
+      <w:r>
+        <w:t>set it into monitor mode</w:t>
+      </w:r>
+      <w:r>
+        <w:t>.</w:t>
+      </w:r>
+    </w:p>
+    <w:p>
+      <w:pPr>
+        <w:pStyle w:val="ListParagraph"/>
+        <w:numPr>
+          <w:ilvl w:val="2"/>
+          <w:numId w:val="1"/>
+        </w:numPr>
+        <w:rPr>
+          <w:b/>
+        </w:rPr>
+      </w:pPr>
+      <w:proofErr w:type="spellStart"/>
+      <w:r>
+        <w:rPr>
+          <w:b/>
+        </w:rPr>
+        <w:t>macchanger</w:t>
+      </w:r>
+      <w:proofErr w:type="spellEnd"/>
+      <w:r>
+        <w:rPr>
+          <w:b/>
+        </w:rPr>
+        <w:t xml:space="preserve"> –r wlan0</w:t>
+      </w:r>
+    </w:p>
+    <w:p>
+      <w:pPr>
+        <w:ind w:left="360" w:firstLine="720"/>
+      </w:pPr>
+      <w:r>
+        <w:t>C</w:t>
+      </w:r>
+      <w:r>
+        <w:t>hange</w:t>
+      </w:r>
+      <w:r>
+        <w:t>s</w:t>
+      </w:r>
+      <w:r>
+        <w:t xml:space="preserve"> the factory interface MAC address to a random value</w:t>
+      </w:r>
+      <w:r>
+        <w:t>.</w:t>
+      </w:r>
+    </w:p>
+    <w:p>
+      <w:pPr>
+        <w:pStyle w:val="ListParagraph"/>
+        <w:numPr>
+          <w:ilvl w:val="2"/>
+          <w:numId w:val="1"/>
+        </w:numPr>
+        <w:rPr>
+          <w:b/>
+        </w:rPr>
+      </w:pPr>
+      <w:proofErr w:type="spellStart"/>
+      <w:r>
+        <w:rPr>
+          <w:b/>
+        </w:rPr>
+        <w:t>iwconfig</w:t>
+      </w:r>
+      <w:proofErr w:type="spellEnd"/>
+      <w:r>
+        <w:rPr>
+          <w:b/>
+        </w:rPr>
+        <w:t xml:space="preserve"> wlan0 mode monitor</w:t>
+      </w:r>
+    </w:p>
+    <w:p>
+      <w:pPr>
+        <w:ind w:left="360" w:firstLine="720"/>
+      </w:pPr>
+      <w:r>
+        <w:t>S</w:t>
+      </w:r>
+      <w:r>
+        <w:t>et</w:t>
+      </w:r>
+      <w:r>
+        <w:t>s the USB</w:t>
+      </w:r>
+      <w:r>
+        <w:t xml:space="preserve"> dongle into monitor mode</w:t>
+      </w:r>
+      <w:r>
+        <w:t>.</w:t>
+      </w:r>
+    </w:p>
+    <w:p>
+      <w:pPr>
+        <w:pStyle w:val="ListParagraph"/>
+        <w:numPr>
+          <w:ilvl w:val="2"/>
+          <w:numId w:val="1"/>
+        </w:numPr>
+        <w:rPr>
+          <w:b/>
+        </w:rPr>
+      </w:pPr>
+      <w:proofErr w:type="spellStart"/>
+      <w:r>
+        <w:rPr>
+          <w:b/>
+        </w:rPr>
+        <w:lastRenderedPageBreak/>
+        <w:t>ifconfig</w:t>
+      </w:r>
+      <w:proofErr w:type="spellEnd"/>
+      <w:r>
+        <w:rPr>
+          <w:b/>
+        </w:rPr>
+        <w:t xml:space="preserve"> wlan0 up</w:t>
+      </w:r>
+    </w:p>
+    <w:p>
+      <w:pPr>
+        <w:ind w:left="360" w:firstLine="720"/>
+      </w:pPr>
+      <w:r>
+        <w:t>This will restore</w:t>
+      </w:r>
+      <w:r>
+        <w:t xml:space="preserve"> </w:t>
+      </w:r>
+      <w:r>
+        <w:t>the wlan0 interface, now in monitor mode.</w:t>
+      </w:r>
+    </w:p>
+    <w:p>
+      <w:pPr>
+        <w:pStyle w:val="ListParagraph"/>
+        <w:numPr>
+          <w:ilvl w:val="2"/>
+          <w:numId w:val="1"/>
+        </w:numPr>
+        <w:rPr>
+          <w:b/>
+        </w:rPr>
+      </w:pPr>
+      <w:proofErr w:type="spellStart"/>
+      <w:r>
+        <w:rPr>
+          <w:b/>
+        </w:rPr>
+        <w:t>wireshark</w:t>
+      </w:r>
+      <w:proofErr w:type="spellEnd"/>
+      <w:r>
+        <w:rPr>
+          <w:b/>
+        </w:rPr>
+        <w:t xml:space="preserve"> &amp;</w:t>
+      </w:r>
+    </w:p>
+    <w:p>
+      <w:pPr>
+        <w:ind w:left="1080"/>
+      </w:pPr>
+      <w:r>
+        <w:t xml:space="preserve">Wireshark is then used to </w:t>
+      </w:r>
+      <w:r>
+        <w:t>verify the interface is in monitor mode and capturing non-IP 802.1x traffic</w:t>
+      </w:r>
+    </w:p>
+    <w:p>
+      <w:pPr>
+        <w:pStyle w:val="ListParagraph"/>
+        <w:numPr>
+          <w:ilvl w:val="0"/>
+          <w:numId w:val="1"/>
+        </w:numPr>
+      </w:pPr>
+      <w:r>
+        <w:t xml:space="preserve">Find </w:t>
+      </w:r>
+      <w:r>
+        <w:t xml:space="preserve">script online </w:t>
+      </w:r>
+      <w:r>
+        <w:t>and load script</w:t>
+      </w:r>
+      <w:r>
+        <w:t xml:space="preserve"> (saved as Tester.py)</w:t>
       </w:r>
     </w:p>
     <w:p>
@@ -165,9 +543,21 @@
           <w:ilvl w:val="1"/>
           <w:numId w:val="1"/>
         </w:numPr>
-      </w:pPr>
-      <w:r>
-        <w:t>Run the following commands</w:t>
+        <w:rPr>
+          <w:b/>
+        </w:rPr>
+      </w:pPr>
+      <w:r>
+        <w:rPr>
+          <w:b/>
+        </w:rPr>
+        <w:t xml:space="preserve">python </w:t>
+      </w:r>
+      <w:r>
+        <w:rPr>
+          <w:b/>
+        </w:rPr>
+        <w:t>Tester.py</w:t>
       </w:r>
     </w:p>
     <w:p>
@@ -178,218 +568,14 @@
           <w:numId w:val="1"/>
         </w:numPr>
       </w:pPr>
-      <w:proofErr w:type="spellStart"/>
-      <w:r>
-        <w:t>ifconfig</w:t>
-      </w:r>
-      <w:proofErr w:type="spellEnd"/>
-    </w:p>
-    <w:p>
-      <w:pPr>
-        <w:pStyle w:val="ListParagraph"/>
-        <w:numPr>
-          <w:ilvl w:val="3"/>
-          <w:numId w:val="1"/>
-        </w:numPr>
-      </w:pPr>
-      <w:r>
-        <w:t xml:space="preserve">determine if USB dongle detected and mounted. </w:t>
-      </w:r>
-    </w:p>
-    <w:p>
-      <w:pPr>
-        <w:pStyle w:val="ListParagraph"/>
-        <w:numPr>
-          <w:ilvl w:val="3"/>
-          <w:numId w:val="1"/>
-        </w:numPr>
-      </w:pPr>
-      <w:r>
-        <w:t>t</w:t>
-      </w:r>
-      <w:r>
-        <w:t>he USB dongle was reported as wlan0 and will be refe</w:t>
-      </w:r>
-      <w:r>
-        <w:t>r</w:t>
-      </w:r>
-      <w:r>
-        <w:t>red to as such for the duration of the document.</w:t>
-      </w:r>
-    </w:p>
-    <w:p>
-      <w:pPr>
-        <w:pStyle w:val="ListParagraph"/>
-        <w:numPr>
-          <w:ilvl w:val="2"/>
-          <w:numId w:val="1"/>
-        </w:numPr>
-      </w:pPr>
-      <w:proofErr w:type="spellStart"/>
-      <w:r>
-        <w:t>ifconfig</w:t>
-      </w:r>
-      <w:proofErr w:type="spellEnd"/>
-      <w:r>
-        <w:t xml:space="preserve"> wlan0 down</w:t>
-      </w:r>
-    </w:p>
-    <w:p>
-      <w:pPr>
-        <w:pStyle w:val="ListParagraph"/>
-        <w:numPr>
-          <w:ilvl w:val="3"/>
-          <w:numId w:val="1"/>
-        </w:numPr>
-      </w:pPr>
-      <w:r>
-        <w:t>bring the</w:t>
-      </w:r>
-      <w:r>
-        <w:t xml:space="preserve"> wlan0</w:t>
-      </w:r>
-      <w:r>
-        <w:t xml:space="preserve"> interface down to set it into monitor mode</w:t>
-      </w:r>
-    </w:p>
-    <w:p>
-      <w:pPr>
-        <w:pStyle w:val="ListParagraph"/>
-        <w:numPr>
-          <w:ilvl w:val="2"/>
-          <w:numId w:val="1"/>
-        </w:numPr>
-      </w:pPr>
-      <w:proofErr w:type="spellStart"/>
-      <w:r>
-        <w:t>macchanger</w:t>
-      </w:r>
-      <w:proofErr w:type="spellEnd"/>
-      <w:r>
-        <w:t xml:space="preserve"> –r wlan0</w:t>
-      </w:r>
-    </w:p>
-    <w:p>
-      <w:pPr>
-        <w:pStyle w:val="ListParagraph"/>
-        <w:numPr>
-          <w:ilvl w:val="3"/>
-          <w:numId w:val="1"/>
-        </w:numPr>
-      </w:pPr>
-      <w:r>
-        <w:t>change the factory interface MAC address to a random value</w:t>
-      </w:r>
-    </w:p>
-    <w:p>
-      <w:pPr>
-        <w:pStyle w:val="ListParagraph"/>
-        <w:numPr>
-          <w:ilvl w:val="2"/>
-          <w:numId w:val="1"/>
-        </w:numPr>
-      </w:pPr>
-      <w:proofErr w:type="spellStart"/>
-      <w:r>
-        <w:t>iwconfig</w:t>
-      </w:r>
-      <w:proofErr w:type="spellEnd"/>
-      <w:r>
-        <w:t xml:space="preserve"> wlan0 mode monitor</w:t>
-      </w:r>
-    </w:p>
-    <w:p>
-      <w:pPr>
-        <w:pStyle w:val="ListParagraph"/>
-        <w:numPr>
-          <w:ilvl w:val="3"/>
-          <w:numId w:val="1"/>
-        </w:numPr>
-      </w:pPr>
-      <w:r>
-        <w:t xml:space="preserve">set the </w:t>
-      </w:r>
-      <w:proofErr w:type="spellStart"/>
-      <w:r>
-        <w:t>usb</w:t>
-      </w:r>
-      <w:proofErr w:type="spellEnd"/>
-      <w:r>
-        <w:t xml:space="preserve"> dongle into monitor mode</w:t>
-      </w:r>
-    </w:p>
-    <w:p>
-      <w:pPr>
-        <w:pStyle w:val="ListParagraph"/>
-        <w:numPr>
-          <w:ilvl w:val="2"/>
-          <w:numId w:val="1"/>
-        </w:numPr>
-      </w:pPr>
-      <w:proofErr w:type="spellStart"/>
-      <w:r>
-        <w:lastRenderedPageBreak/>
-        <w:t>ifconfig</w:t>
-      </w:r>
-      <w:proofErr w:type="spellEnd"/>
-      <w:r>
-        <w:t xml:space="preserve"> wlan0 up</w:t>
-      </w:r>
-    </w:p>
-    <w:p>
-      <w:pPr>
-        <w:pStyle w:val="ListParagraph"/>
-        <w:numPr>
-          <w:ilvl w:val="3"/>
-          <w:numId w:val="1"/>
-        </w:numPr>
-      </w:pPr>
-      <w:r>
-        <w:t>bring the wlan0 interface back up</w:t>
-      </w:r>
-    </w:p>
-    <w:p>
-      <w:pPr>
-        <w:pStyle w:val="ListParagraph"/>
-        <w:numPr>
-          <w:ilvl w:val="2"/>
-          <w:numId w:val="1"/>
-        </w:numPr>
-      </w:pPr>
-      <w:proofErr w:type="spellStart"/>
-      <w:r>
-        <w:t>wireshark</w:t>
-      </w:r>
-      <w:proofErr w:type="spellEnd"/>
-      <w:r>
-        <w:t xml:space="preserve"> &amp;</w:t>
-      </w:r>
-    </w:p>
-    <w:p>
-      <w:pPr>
-        <w:pStyle w:val="ListParagraph"/>
-        <w:numPr>
-          <w:ilvl w:val="3"/>
-          <w:numId w:val="1"/>
-        </w:numPr>
-      </w:pPr>
-      <w:r>
-        <w:t>verify the interface is in monitor mode and capturing non-IP 802.1x traffic</w:t>
-      </w:r>
-    </w:p>
-    <w:p>
-      <w:pPr>
-        <w:pStyle w:val="ListParagraph"/>
-        <w:numPr>
-          <w:ilvl w:val="0"/>
-          <w:numId w:val="1"/>
-        </w:numPr>
-      </w:pPr>
-      <w:r>
-        <w:t>Find and load script</w:t>
-      </w:r>
-      <w:r>
-        <w:t xml:space="preserve"> (saved as Tester.py)</w:t>
+      <w:r>
+        <w:t xml:space="preserve">verify script </w:t>
+      </w:r>
+      <w:r>
+        <w:t>is working</w:t>
+      </w:r>
+      <w:r>
+        <w:t xml:space="preserve"> and capturing traffic.</w:t>
       </w:r>
     </w:p>
     <w:p>
@@ -401,22 +587,7 @@
         </w:numPr>
       </w:pPr>
       <w:r>
-        <w:t xml:space="preserve">python </w:t>
-      </w:r>
-      <w:r>
-        <w:t>Tester.py</w:t>
-      </w:r>
-    </w:p>
-    <w:p>
-      <w:pPr>
-        <w:pStyle w:val="ListParagraph"/>
-        <w:numPr>
-          <w:ilvl w:val="2"/>
-          <w:numId w:val="1"/>
-        </w:numPr>
-      </w:pPr>
-      <w:r>
-        <w:t>verify script works and is capturing traffic.</w:t>
+        <w:t>Analyze script and determine points for code injection</w:t>
       </w:r>
     </w:p>
     <w:p>
@@ -427,10 +598,79 @@
           <w:numId w:val="1"/>
         </w:numPr>
       </w:pPr>
+      <w:r>
+        <w:t>Debug code</w:t>
+      </w:r>
+    </w:p>
+    <w:p>
+      <w:pPr>
+        <w:pStyle w:val="ListParagraph"/>
+        <w:numPr>
+          <w:ilvl w:val="1"/>
+          <w:numId w:val="1"/>
+        </w:numPr>
+      </w:pPr>
+      <w:r>
+        <w:t>Run analysis</w:t>
+      </w:r>
+    </w:p>
+    <w:p>
+      <w:pPr>
+        <w:pStyle w:val="ListParagraph"/>
+        <w:numPr>
+          <w:ilvl w:val="1"/>
+          <w:numId w:val="1"/>
+        </w:numPr>
+      </w:pPr>
+      <w:r>
+        <w:t>During analysis enable wireless devices with known MAC addresses, AP connections</w:t>
+      </w:r>
+    </w:p>
+    <w:p>
+      <w:pPr>
+        <w:pStyle w:val="ListParagraph"/>
+        <w:numPr>
+          <w:ilvl w:val="1"/>
+          <w:numId w:val="1"/>
+        </w:numPr>
+      </w:pPr>
+      <w:r>
+        <w:t xml:space="preserve">Check file results for accuracy </w:t>
+      </w:r>
+    </w:p>
+    <w:p>
+      <w:pPr>
+        <w:pStyle w:val="ListParagraph"/>
+        <w:numPr>
+          <w:ilvl w:val="1"/>
+          <w:numId w:val="1"/>
+        </w:numPr>
+      </w:pPr>
+      <w:r>
+        <w:t>Repeat insertion and testing in steps 3.2-&gt;3.7 until injection complete</w:t>
+      </w:r>
+    </w:p>
+    <w:p/>
+    <w:p>
+      <w:r>
+        <w:t>Beacon Frame:</w:t>
+      </w:r>
+    </w:p>
+    <w:p>
       <w:bookmarkStart w:id="0" w:name="_GoBack"/>
-      <w:bookmarkEnd w:id="0"/>
+    </w:p>
+    <w:bookmarkEnd w:id="0"/>
+    <w:p>
+      <w:r>
+        <w:t xml:space="preserve">Script: </w:t>
+      </w:r>
     </w:p>
     <w:p/>
+    <w:p>
+      <w:r>
+        <w:t>Conclusion:</w:t>
+      </w:r>
+    </w:p>
     <w:p/>
     <w:p/>
     <w:p>
@@ -467,7 +707,7 @@
   <w:abstractNum w:abstractNumId="0">
     <w:nsid w:val="1D1902DB"/>
     <w:multiLevelType w:val="multilevel"/>
-    <w:tmpl w:val="0409001F"/>
+    <w:tmpl w:val="E618DAC8"/>
     <w:lvl w:ilvl="0">
       <w:start w:val="1"/>
       <w:numFmt w:val="decimal"/>
@@ -485,15 +725,21 @@
       <w:pPr>
         <w:ind w:left="792" w:hanging="432"/>
       </w:pPr>
+      <w:rPr>
+        <w:b w:val="0"/>
+      </w:rPr>
     </w:lvl>
     <w:lvl w:ilvl="2">
       <w:start w:val="1"/>
-      <w:numFmt w:val="decimal"/>
-      <w:lvlText w:val="%1.%2.%3."/>
-      <w:lvlJc w:val="left"/>
-      <w:pPr>
-        <w:ind w:left="1224" w:hanging="504"/>
-      </w:pPr>
+      <w:numFmt w:val="lowerLetter"/>
+      <w:lvlText w:val="%3."/>
+      <w:lvlJc w:val="left"/>
+      <w:pPr>
+        <w:ind w:left="1080" w:hanging="360"/>
+      </w:pPr>
+      <w:rPr>
+        <w:b w:val="0"/>
+      </w:rPr>
     </w:lvl>
     <w:lvl w:ilvl="3">
       <w:start w:val="1"/>
@@ -548,10 +794,126 @@
       <w:pPr>
         <w:ind w:left="4320" w:hanging="1440"/>
       </w:pPr>
+    </w:lvl>
+  </w:abstractNum>
+  <w:abstractNum w:abstractNumId="1">
+    <w:nsid w:val="59E02595"/>
+    <w:multiLevelType w:val="hybridMultilevel"/>
+    <w:tmpl w:val="161EC5DE"/>
+    <w:lvl w:ilvl="0" w:tplc="04090001">
+      <w:start w:val="1"/>
+      <w:numFmt w:val="bullet"/>
+      <w:lvlText w:val=""/>
+      <w:lvlJc w:val="left"/>
+      <w:pPr>
+        <w:ind w:left="720" w:hanging="360"/>
+      </w:pPr>
+      <w:rPr>
+        <w:rFonts w:ascii="Symbol" w:hAnsi="Symbol" w:hint="default"/>
+      </w:rPr>
+    </w:lvl>
+    <w:lvl w:ilvl="1" w:tplc="04090003" w:tentative="1">
+      <w:start w:val="1"/>
+      <w:numFmt w:val="bullet"/>
+      <w:lvlText w:val="o"/>
+      <w:lvlJc w:val="left"/>
+      <w:pPr>
+        <w:ind w:left="1440" w:hanging="360"/>
+      </w:pPr>
+      <w:rPr>
+        <w:rFonts w:ascii="Courier New" w:hAnsi="Courier New" w:cs="Courier New" w:hint="default"/>
+      </w:rPr>
+    </w:lvl>
+    <w:lvl w:ilvl="2" w:tplc="04090005" w:tentative="1">
+      <w:start w:val="1"/>
+      <w:numFmt w:val="bullet"/>
+      <w:lvlText w:val=""/>
+      <w:lvlJc w:val="left"/>
+      <w:pPr>
+        <w:ind w:left="2160" w:hanging="360"/>
+      </w:pPr>
+      <w:rPr>
+        <w:rFonts w:ascii="Wingdings" w:hAnsi="Wingdings" w:hint="default"/>
+      </w:rPr>
+    </w:lvl>
+    <w:lvl w:ilvl="3" w:tplc="04090001" w:tentative="1">
+      <w:start w:val="1"/>
+      <w:numFmt w:val="bullet"/>
+      <w:lvlText w:val=""/>
+      <w:lvlJc w:val="left"/>
+      <w:pPr>
+        <w:ind w:left="2880" w:hanging="360"/>
+      </w:pPr>
+      <w:rPr>
+        <w:rFonts w:ascii="Symbol" w:hAnsi="Symbol" w:hint="default"/>
+      </w:rPr>
+    </w:lvl>
+    <w:lvl w:ilvl="4" w:tplc="04090003" w:tentative="1">
+      <w:start w:val="1"/>
+      <w:numFmt w:val="bullet"/>
+      <w:lvlText w:val="o"/>
+      <w:lvlJc w:val="left"/>
+      <w:pPr>
+        <w:ind w:left="3600" w:hanging="360"/>
+      </w:pPr>
+      <w:rPr>
+        <w:rFonts w:ascii="Courier New" w:hAnsi="Courier New" w:cs="Courier New" w:hint="default"/>
+      </w:rPr>
+    </w:lvl>
+    <w:lvl w:ilvl="5" w:tplc="04090005" w:tentative="1">
+      <w:start w:val="1"/>
+      <w:numFmt w:val="bullet"/>
+      <w:lvlText w:val=""/>
+      <w:lvlJc w:val="left"/>
+      <w:pPr>
+        <w:ind w:left="4320" w:hanging="360"/>
+      </w:pPr>
+      <w:rPr>
+        <w:rFonts w:ascii="Wingdings" w:hAnsi="Wingdings" w:hint="default"/>
+      </w:rPr>
+    </w:lvl>
+    <w:lvl w:ilvl="6" w:tplc="04090001" w:tentative="1">
+      <w:start w:val="1"/>
+      <w:numFmt w:val="bullet"/>
+      <w:lvlText w:val=""/>
+      <w:lvlJc w:val="left"/>
+      <w:pPr>
+        <w:ind w:left="5040" w:hanging="360"/>
+      </w:pPr>
+      <w:rPr>
+        <w:rFonts w:ascii="Symbol" w:hAnsi="Symbol" w:hint="default"/>
+      </w:rPr>
+    </w:lvl>
+    <w:lvl w:ilvl="7" w:tplc="04090003" w:tentative="1">
+      <w:start w:val="1"/>
+      <w:numFmt w:val="bullet"/>
+      <w:lvlText w:val="o"/>
+      <w:lvlJc w:val="left"/>
+      <w:pPr>
+        <w:ind w:left="5760" w:hanging="360"/>
+      </w:pPr>
+      <w:rPr>
+        <w:rFonts w:ascii="Courier New" w:hAnsi="Courier New" w:cs="Courier New" w:hint="default"/>
+      </w:rPr>
+    </w:lvl>
+    <w:lvl w:ilvl="8" w:tplc="04090005" w:tentative="1">
+      <w:start w:val="1"/>
+      <w:numFmt w:val="bullet"/>
+      <w:lvlText w:val=""/>
+      <w:lvlJc w:val="left"/>
+      <w:pPr>
+        <w:ind w:left="6480" w:hanging="360"/>
+      </w:pPr>
+      <w:rPr>
+        <w:rFonts w:ascii="Wingdings" w:hAnsi="Wingdings" w:hint="default"/>
+      </w:rPr>
     </w:lvl>
   </w:abstractNum>
   <w:num w:numId="1">
     <w:abstractNumId w:val="0"/>
+  </w:num>
+  <w:num w:numId="2">
+    <w:abstractNumId w:val="1"/>
   </w:num>
 </w:numbering>
 </file>

</xml_diff>

<commit_message>
Finished most of report
</commit_message>
<xml_diff>
--- a/Capture of Beacon Frame.docx
+++ b/Capture of Beacon Frame.docx
@@ -46,7 +46,20 @@
         <w:t>Pedro Estrada Jr</w:t>
       </w:r>
       <w:r>
-        <w:t xml:space="preserve">, University of Texas at El Paso </w:t>
+        <w:t>, University of Texas at El Paso</w:t>
+      </w:r>
+    </w:p>
+    <w:p>
+      <w:pPr>
+        <w:jc w:val="center"/>
+      </w:pPr>
+      <w:r>
+        <w:t>CS5390</w:t>
+      </w:r>
+      <w:bookmarkStart w:id="0" w:name="_GoBack"/>
+      <w:bookmarkEnd w:id="0"/>
+      <w:r>
+        <w:t xml:space="preserve"> </w:t>
       </w:r>
     </w:p>
     <w:p>
@@ -304,6 +317,7 @@
         <w:rPr>
           <w:b/>
         </w:rPr>
+        <w:lastRenderedPageBreak/>
         <w:t>ifconfig</w:t>
       </w:r>
     </w:p>
@@ -312,7 +326,6 @@
         <w:ind w:left="1080"/>
       </w:pPr>
       <w:r>
-        <w:lastRenderedPageBreak/>
         <w:t xml:space="preserve">Used to </w:t>
       </w:r>
       <w:r>
@@ -1890,8 +1903,6 @@
       <w:r>
         <w:t xml:space="preserve">exported into a smaller form factor and could be carried in a pocket for further information gathering. Future work for this research can include creating shell scripts to tie the two scripts together utilizing the *_SSID_HITS log file. Intel could be gathered, then in the script the metrics for the number of hits can be evaluated to determine the most suitable SSID for a rogue AP. Our research can also be extended to capture the handshake between the AP and client for evil twin generation. </w:t>
       </w:r>
-      <w:bookmarkStart w:id="0" w:name="_GoBack"/>
-      <w:bookmarkEnd w:id="0"/>
     </w:p>
     <w:p/>
     <w:p/>

</xml_diff>